<commit_message>
Remove test.py, report in pdf
</commit_message>
<xml_diff>
--- a/P01_10411_21136_21149_Class_Scheduling.docx
+++ b/P01_10411_21136_21149_Class_Scheduling.docx
@@ -91,7 +91,10 @@
         <w:t>Nuno Veloso (10411), Augusto Pereira (21136), Duarte Melo (21149)</w:t>
       </w:r>
       <w:r>
-        <w:t xml:space="preserve"> – Grupo 04</w:t>
+        <w:t xml:space="preserve"> – Grupo 0</w:t>
+      </w:r>
+      <w:r>
+        <w:t>8</w:t>
       </w:r>
     </w:p>
     <w:p>
@@ -2224,6 +2227,7 @@
   <w:style w:type="character" w:default="1" w:styleId="Tipodeletrapredefinidodopargrafo">
     <w:name w:val="Default Paragraph Font"/>
     <w:uiPriority w:val="1"/>
+    <w:semiHidden/>
     <w:unhideWhenUsed/>
   </w:style>
   <w:style w:type="table" w:default="1" w:styleId="Tabelanormal">

</xml_diff>